<commit_message>
worked on Raquel's comments
#101
</commit_message>
<xml_diff>
--- a/doc/manuscript/coauthor_feedback_to_incorporate/Raquel/MEE_manuscript_RAS.docx
+++ b/doc/manuscript/coauthor_feedback_to_incorporate/Raquel/MEE_manuscript_RAS.docx
@@ -9997,6 +9997,9 @@
     <w:p>
       <w:pPr>
         <w:pStyle w:val="CommentText"/>
+        <w:rPr>
+          <w:highlight w:val="lightGray"/>
+        </w:rPr>
       </w:pPr>
       <w:r>
         <w:rPr>
@@ -10017,22 +10020,40 @@
         <w:t>ndicate if the step 1 is run at the tree-level or site level</w:t>
       </w:r>
       <w:r>
-        <w:t xml:space="preserve">. Maybe I’m missing something, but this looks to me that you don’t use a unique model to identify the climate sensitivity while accounting for size effects (the stated objective of the </w:t>
-      </w:r>
-      <w:proofErr w:type="spellStart"/>
-      <w:r>
+        <w:t xml:space="preserve">. </w:t>
+      </w:r>
+      <w:r>
+        <w:rPr>
+          <w:highlight w:val="lightGray"/>
+        </w:rPr>
+        <w:t xml:space="preserve">Maybe I’m missing something, but this looks to me that you don’t use a unique model to identify the climate sensitivity while accounting for size effects (the stated objective of the </w:t>
+      </w:r>
+      <w:proofErr w:type="spellStart"/>
+      <w:r>
+        <w:rPr>
+          <w:highlight w:val="lightGray"/>
+        </w:rPr>
         <w:t>m.s.</w:t>
       </w:r>
       <w:proofErr w:type="spellEnd"/>
       <w:r>
+        <w:rPr>
+          <w:highlight w:val="lightGray"/>
+        </w:rPr>
         <w:t xml:space="preserve">). Researchers tend to use similar approaches than this two-step process, but the difference is that most of them use linear approaches. </w:t>
       </w:r>
       <w:proofErr w:type="gramStart"/>
       <w:r>
+        <w:rPr>
+          <w:highlight w:val="lightGray"/>
+        </w:rPr>
         <w:t>e.g.</w:t>
       </w:r>
       <w:proofErr w:type="gramEnd"/>
       <w:r>
+        <w:rPr>
+          <w:highlight w:val="lightGray"/>
+        </w:rPr>
         <w:t xml:space="preserve"> Alfaro-Sanchez 2019. </w:t>
       </w:r>
       <w:hyperlink r:id="rId5" w:tgtFrame="_blank" w:tooltip="Persistent link using digital object identifier" w:history="1">
@@ -10043,6 +10064,7 @@
             <w:color w:val="0C7DBB"/>
             <w:sz w:val="21"/>
             <w:szCs w:val="21"/>
+            <w:highlight w:val="lightGray"/>
           </w:rPr>
           <w:t>https://doi.or</w:t>
         </w:r>
@@ -10053,6 +10075,7 @@
             <w:color w:val="0C7DBB"/>
             <w:sz w:val="21"/>
             <w:szCs w:val="21"/>
+            <w:highlight w:val="lightGray"/>
           </w:rPr>
           <w:t>g</w:t>
         </w:r>
@@ -10063,6 +10086,7 @@
             <w:color w:val="0C7DBB"/>
             <w:sz w:val="21"/>
             <w:szCs w:val="21"/>
+            <w:highlight w:val="lightGray"/>
           </w:rPr>
           <w:t>/10.1016/j.agrformet.2019.107630</w:t>
         </w:r>
@@ -10071,20 +10095,30 @@
     <w:p>
       <w:pPr>
         <w:pStyle w:val="CommentText"/>
-      </w:pPr>
-      <w:r>
+        <w:rPr>
+          <w:highlight w:val="lightGray"/>
+        </w:rPr>
+      </w:pPr>
+      <w:r>
+        <w:rPr>
+          <w:highlight w:val="lightGray"/>
+        </w:rPr>
         <w:t>Alfaro-Sanchez 2020.</w:t>
       </w:r>
     </w:p>
     <w:p>
       <w:pPr>
         <w:pStyle w:val="CommentText"/>
+        <w:rPr>
+          <w:highlight w:val="lightGray"/>
+        </w:rPr>
       </w:pPr>
       <w:r>
         <w:rPr>
           <w:rFonts w:ascii="NywxxxAdvTTc488b0e6" w:hAnsi="NywxxxAdvTTc488b0e6" w:cs="NywxxxAdvTTc488b0e6"/>
           <w:sz w:val="17"/>
           <w:szCs w:val="17"/>
+          <w:highlight w:val="lightGray"/>
           <w:lang w:val="en-CA"/>
         </w:rPr>
         <w:t>https://doi.org/10.1007/s13595-020-00949-x</w:t>
@@ -10095,13 +10129,25 @@
         <w:pStyle w:val="CommentText"/>
       </w:pPr>
       <w:r>
+        <w:rPr>
+          <w:highlight w:val="lightGray"/>
+        </w:rPr>
         <w:t>I recommend to include a more specific statement about the differences of this new method with previous approaches and to remove the wor</w:t>
       </w:r>
       <w:r>
+        <w:rPr>
+          <w:highlight w:val="lightGray"/>
+        </w:rPr>
         <w:t xml:space="preserve">d </w:t>
       </w:r>
       <w:r>
-        <w:t xml:space="preserve">simultaneously from the objectives.  </w:t>
+        <w:rPr>
+          <w:highlight w:val="lightGray"/>
+        </w:rPr>
+        <w:t>simultaneously from the objectives.</w:t>
+      </w:r>
+      <w:r>
+        <w:t xml:space="preserve">  </w:t>
       </w:r>
     </w:p>
   </w:comment>
@@ -10117,29 +10163,53 @@
         <w:annotationRef/>
       </w:r>
       <w:r>
+        <w:rPr>
+          <w:highlight w:val="lightGray"/>
+        </w:rPr>
         <w:t>Which are the explanatory variables of these GAM models? So, instead of using a classical detrending method, you are using a GAM, right?  Include the formula of the model.</w:t>
       </w:r>
       <w:r>
+        <w:rPr>
+          <w:highlight w:val="lightGray"/>
+        </w:rPr>
         <w:t xml:space="preserve"> You may want to check out some of </w:t>
       </w:r>
       <w:r>
+        <w:rPr>
+          <w:highlight w:val="lightGray"/>
+        </w:rPr>
         <w:t xml:space="preserve">the </w:t>
       </w:r>
       <w:r>
+        <w:rPr>
+          <w:highlight w:val="lightGray"/>
+        </w:rPr>
         <w:t>paper</w:t>
       </w:r>
       <w:r>
+        <w:rPr>
+          <w:highlight w:val="lightGray"/>
+        </w:rPr>
         <w:t>s</w:t>
       </w:r>
       <w:r>
+        <w:rPr>
+          <w:highlight w:val="lightGray"/>
+        </w:rPr>
         <w:t xml:space="preserve"> that specifically look for differences among detrending methods </w:t>
       </w:r>
       <w:proofErr w:type="gramStart"/>
       <w:r>
+        <w:rPr>
+          <w:highlight w:val="lightGray"/>
+        </w:rPr>
         <w:t>e.g.</w:t>
       </w:r>
       <w:proofErr w:type="gramEnd"/>
       <w:r>
+        <w:rPr>
+          <w:highlight w:val="lightGray"/>
+        </w:rPr>
         <w:t xml:space="preserve"> Sullivan 2016 (attached to the email)</w:t>
       </w:r>
     </w:p>
@@ -10156,15 +10226,27 @@
         <w:annotationRef/>
       </w:r>
       <w:r>
+        <w:rPr>
+          <w:highlight w:val="lightGray"/>
+        </w:rPr>
         <w:t>Are these models</w:t>
       </w:r>
       <w:r>
+        <w:rPr>
+          <w:highlight w:val="lightGray"/>
+        </w:rPr>
         <w:t xml:space="preserve"> run by site? It is not recommended to use random effects for variables with less th</w:t>
       </w:r>
       <w:r>
+        <w:rPr>
+          <w:highlight w:val="lightGray"/>
+        </w:rPr>
         <w:t xml:space="preserve">an five levels, here </w:t>
       </w:r>
       <w:r>
+        <w:rPr>
+          <w:highlight w:val="lightGray"/>
+        </w:rPr>
         <w:t>species in all the sites but two. This could be really problematic during the review process. I recommend to run these analyses at the species level.</w:t>
       </w:r>
     </w:p>
@@ -10181,24 +10263,45 @@
         <w:annotationRef/>
       </w:r>
       <w:r>
+        <w:rPr>
+          <w:highlight w:val="lightGray"/>
+        </w:rPr>
         <w:t>This is really interesting. Rapid changes in climate are very common and we lack a clear methodology about how to deal with it. I’m working now with Jenn and Ana</w:t>
       </w:r>
       <w:r>
+        <w:rPr>
+          <w:highlight w:val="lightGray"/>
+        </w:rPr>
         <w:t>,</w:t>
       </w:r>
       <w:r>
+        <w:rPr>
+          <w:highlight w:val="lightGray"/>
+        </w:rPr>
         <w:t xml:space="preserve"> and I’ll hav</w:t>
       </w:r>
       <w:r>
+        <w:rPr>
+          <w:highlight w:val="lightGray"/>
+        </w:rPr>
         <w:t xml:space="preserve">e to deal with these issues in the near future. So, new insights on this topic will be really relevant for the </w:t>
       </w:r>
       <w:proofErr w:type="spellStart"/>
       <w:r>
+        <w:rPr>
+          <w:highlight w:val="lightGray"/>
+        </w:rPr>
         <w:t>dendro</w:t>
       </w:r>
       <w:proofErr w:type="spellEnd"/>
       <w:r>
-        <w:t xml:space="preserve"> community. </w:t>
+        <w:rPr>
+          <w:highlight w:val="lightGray"/>
+        </w:rPr>
+        <w:t xml:space="preserve"> community.</w:t>
+      </w:r>
+      <w:r>
+        <w:t xml:space="preserve"> </w:t>
       </w:r>
     </w:p>
   </w:comment>
@@ -10206,6 +10309,9 @@
     <w:p>
       <w:pPr>
         <w:pStyle w:val="CommentText"/>
+        <w:rPr>
+          <w:highlight w:val="lightGray"/>
+        </w:rPr>
       </w:pPr>
       <w:r>
         <w:rPr>
@@ -10214,43 +10320,77 @@
         <w:annotationRef/>
       </w:r>
       <w:r>
+        <w:rPr>
+          <w:highlight w:val="lightGray"/>
+        </w:rPr>
         <w:t>Apart from this, I recommend to run the analyses in different time windows</w:t>
       </w:r>
       <w:r>
+        <w:rPr>
+          <w:highlight w:val="lightGray"/>
+        </w:rPr>
         <w:t xml:space="preserve"> (before and after the rapid changes in climate)</w:t>
       </w:r>
       <w:r>
+        <w:rPr>
+          <w:highlight w:val="lightGray"/>
+        </w:rPr>
         <w:t xml:space="preserve">. Select the most important climatic variables for each of </w:t>
       </w:r>
       <w:r>
+        <w:rPr>
+          <w:highlight w:val="lightGray"/>
+        </w:rPr>
         <w:t>the periods and if they differ</w:t>
       </w:r>
       <w:r>
+        <w:rPr>
+          <w:highlight w:val="lightGray"/>
+        </w:rPr>
         <w:t>,</w:t>
       </w:r>
       <w:r>
+        <w:rPr>
+          <w:highlight w:val="lightGray"/>
+        </w:rPr>
         <w:t xml:space="preserve"> include both of them in the GLS models. </w:t>
       </w:r>
       <w:r>
+        <w:rPr>
+          <w:highlight w:val="lightGray"/>
+        </w:rPr>
         <w:t>I recommend to also</w:t>
       </w:r>
       <w:r>
+        <w:rPr>
+          <w:highlight w:val="lightGray"/>
+        </w:rPr>
         <w:t xml:space="preserve"> include </w:t>
       </w:r>
       <w:r>
+        <w:rPr>
+          <w:highlight w:val="lightGray"/>
+        </w:rPr>
         <w:t xml:space="preserve">in the GLS models </w:t>
       </w:r>
       <w:r>
+        <w:rPr>
+          <w:highlight w:val="lightGray"/>
+        </w:rPr>
         <w:t xml:space="preserve">an interaction between calendar year and all the climate variables considered. </w:t>
       </w:r>
     </w:p>
     <w:p>
       <w:pPr>
         <w:pStyle w:val="CommentText"/>
+        <w:rPr>
+          <w:highlight w:val="lightGray"/>
+        </w:rPr>
       </w:pPr>
       <w:r>
         <w:rPr>
           <w:rStyle w:val="VerbatimChar"/>
+          <w:highlight w:val="lightGray"/>
         </w:rPr>
         <w:t xml:space="preserve">residual ~ [climate]*Year + (1 | </w:t>
       </w:r>
@@ -10258,6 +10398,7 @@
       <w:r>
         <w:rPr>
           <w:rStyle w:val="VerbatimChar"/>
+          <w:highlight w:val="lightGray"/>
         </w:rPr>
         <w:t>treeID</w:t>
       </w:r>
@@ -10265,15 +10406,20 @@
       <w:r>
         <w:rPr>
           <w:rStyle w:val="VerbatimChar"/>
+          <w:highlight w:val="lightGray"/>
         </w:rPr>
         <w:t>)</w:t>
       </w:r>
       <w:r>
+        <w:rPr>
+          <w:highlight w:val="lightGray"/>
+        </w:rPr>
         <w:t xml:space="preserve">. </w:t>
       </w:r>
       <w:r>
         <w:rPr>
           <w:rStyle w:val="CommentReference"/>
+          <w:highlight w:val="lightGray"/>
         </w:rPr>
         <w:annotationRef/>
       </w:r>
@@ -10283,20 +10429,35 @@
         <w:pStyle w:val="CommentText"/>
       </w:pPr>
       <w:r>
+        <w:rPr>
+          <w:highlight w:val="lightGray"/>
+        </w:rPr>
         <w:t xml:space="preserve">In places with stationary climate </w:t>
       </w:r>
       <w:proofErr w:type="gramStart"/>
       <w:r>
+        <w:rPr>
+          <w:highlight w:val="lightGray"/>
+        </w:rPr>
         <w:t>conditions</w:t>
       </w:r>
       <w:proofErr w:type="gramEnd"/>
       <w:r>
+        <w:rPr>
+          <w:highlight w:val="lightGray"/>
+        </w:rPr>
         <w:t xml:space="preserve"> you can expect that this interaction </w:t>
       </w:r>
       <w:r>
+        <w:rPr>
+          <w:highlight w:val="lightGray"/>
+        </w:rPr>
         <w:t>could result</w:t>
       </w:r>
       <w:r>
+        <w:rPr>
+          <w:highlight w:val="lightGray"/>
+        </w:rPr>
         <w:t xml:space="preserve"> no significant, but for SC you will probably have a significant result.</w:t>
       </w:r>
     </w:p>
@@ -10313,6 +10474,9 @@
         <w:annotationRef/>
       </w:r>
       <w:r>
+        <w:rPr>
+          <w:highlight w:val="yellow"/>
+        </w:rPr>
         <w:t>Include the formula of the model</w:t>
       </w:r>
     </w:p>
@@ -10329,7 +10493,13 @@
         <w:annotationRef/>
       </w:r>
       <w:r>
-        <w:t xml:space="preserve">This is really good and novel. </w:t>
+        <w:rPr>
+          <w:highlight w:val="cyan"/>
+        </w:rPr>
+        <w:t>This is really good and novel.</w:t>
+      </w:r>
+      <w:r>
+        <w:t xml:space="preserve"> </w:t>
       </w:r>
     </w:p>
     <w:p>
@@ -10337,6 +10507,9 @@
         <w:pStyle w:val="CommentText"/>
       </w:pPr>
       <w:r>
+        <w:rPr>
+          <w:highlight w:val="yellow"/>
+        </w:rPr>
         <w:t>Have you tested if this method offers similar results than the classical bootstrapping Pearson correlations method (</w:t>
       </w:r>
       <w:r>
@@ -10344,6 +10517,7 @@
           <w:rFonts w:ascii="AdvOT596495f2" w:hAnsi="AdvOT596495f2" w:cs="AdvOT596495f2"/>
           <w:sz w:val="16"/>
           <w:szCs w:val="16"/>
+          <w:highlight w:val="yellow"/>
           <w:lang w:val="en-CA"/>
         </w:rPr>
         <w:t xml:space="preserve">R package </w:t>
@@ -10353,6 +10527,7 @@
           <w:rFonts w:ascii="AdvOT596495f2+20" w:hAnsi="AdvOT596495f2+20" w:cs="AdvOT596495f2+20"/>
           <w:sz w:val="16"/>
           <w:szCs w:val="16"/>
+          <w:highlight w:val="yellow"/>
           <w:lang w:val="en-CA"/>
         </w:rPr>
         <w:t>‘</w:t>
@@ -10363,6 +10538,7 @@
           <w:rFonts w:ascii="AdvOT596495f2" w:hAnsi="AdvOT596495f2" w:cs="AdvOT596495f2"/>
           <w:sz w:val="16"/>
           <w:szCs w:val="16"/>
+          <w:highlight w:val="yellow"/>
           <w:lang w:val="en-CA"/>
         </w:rPr>
         <w:t>treeclim</w:t>
@@ -10373,6 +10549,7 @@
           <w:rFonts w:ascii="AdvOT596495f2+20" w:hAnsi="AdvOT596495f2+20" w:cs="AdvOT596495f2+20"/>
           <w:sz w:val="16"/>
           <w:szCs w:val="16"/>
+          <w:highlight w:val="yellow"/>
           <w:lang w:val="en-CA"/>
         </w:rPr>
         <w:t xml:space="preserve">’ </w:t>
@@ -10382,101 +10559,195 @@
           <w:rFonts w:ascii="AdvOT596495f2" w:hAnsi="AdvOT596495f2" w:cs="AdvOT596495f2"/>
           <w:sz w:val="16"/>
           <w:szCs w:val="16"/>
+          <w:highlight w:val="yellow"/>
           <w:lang w:val="en-CA"/>
         </w:rPr>
         <w:t>(Zang and Biondi, 2015)</w:t>
       </w:r>
       <w:r>
+        <w:rPr>
+          <w:highlight w:val="yellow"/>
+        </w:rPr>
         <w:t>? I normally use</w:t>
       </w:r>
       <w:r>
+        <w:rPr>
+          <w:highlight w:val="yellow"/>
+        </w:rPr>
         <w:t xml:space="preserve"> that package to select the variable</w:t>
       </w:r>
       <w:r>
+        <w:rPr>
+          <w:highlight w:val="yellow"/>
+        </w:rPr>
         <w:t>s</w:t>
       </w:r>
       <w:r>
+        <w:rPr>
+          <w:highlight w:val="yellow"/>
+        </w:rPr>
         <w:t xml:space="preserve"> that </w:t>
       </w:r>
       <w:r>
+        <w:rPr>
+          <w:highlight w:val="yellow"/>
+        </w:rPr>
         <w:t>are</w:t>
       </w:r>
       <w:r>
+        <w:rPr>
+          <w:highlight w:val="yellow"/>
+        </w:rPr>
         <w:t xml:space="preserve"> more represent</w:t>
       </w:r>
       <w:r>
+        <w:rPr>
+          <w:highlight w:val="yellow"/>
+        </w:rPr>
         <w:t>ative of my sites, and then use</w:t>
       </w:r>
       <w:r>
+        <w:rPr>
+          <w:highlight w:val="yellow"/>
+        </w:rPr>
         <w:t xml:space="preserve"> that variable as an explanatory variable in a LMEMs using splines to account for the non-linearity </w:t>
       </w:r>
       <w:r>
+        <w:rPr>
+          <w:highlight w:val="yellow"/>
+        </w:rPr>
         <w:t xml:space="preserve">nature </w:t>
       </w:r>
       <w:r>
+        <w:rPr>
+          <w:highlight w:val="yellow"/>
+        </w:rPr>
         <w:t>of BAI. It will be very informative to inform about the discrepancies that you encounter between the classic methods and the one you are presen</w:t>
       </w:r>
       <w:r>
+        <w:rPr>
+          <w:highlight w:val="yellow"/>
+        </w:rPr>
         <w:t xml:space="preserve">ting here. I see in </w:t>
       </w:r>
       <w:r>
+        <w:rPr>
+          <w:highlight w:val="yellow"/>
+        </w:rPr>
         <w:t xml:space="preserve">Fig 2a that you have </w:t>
       </w:r>
       <w:r>
+        <w:rPr>
+          <w:highlight w:val="yellow"/>
+        </w:rPr>
         <w:t>compared the two approaches</w:t>
       </w:r>
       <w:r>
+        <w:rPr>
+          <w:highlight w:val="yellow"/>
+        </w:rPr>
         <w:t>, but when you run Pearson correl</w:t>
       </w:r>
       <w:r>
+        <w:rPr>
+          <w:highlight w:val="yellow"/>
+        </w:rPr>
         <w:t>ations and</w:t>
       </w:r>
       <w:r>
+        <w:rPr>
+          <w:highlight w:val="yellow"/>
+        </w:rPr>
         <w:t xml:space="preserve"> find several months in a row </w:t>
       </w:r>
       <w:r>
+        <w:rPr>
+          <w:highlight w:val="yellow"/>
+        </w:rPr>
         <w:t xml:space="preserve">with </w:t>
       </w:r>
       <w:r>
+        <w:rPr>
+          <w:highlight w:val="yellow"/>
+        </w:rPr>
         <w:t>significant association</w:t>
       </w:r>
       <w:r>
+        <w:rPr>
+          <w:highlight w:val="yellow"/>
+        </w:rPr>
         <w:t>s</w:t>
       </w:r>
       <w:r>
+        <w:rPr>
+          <w:highlight w:val="yellow"/>
+        </w:rPr>
         <w:t xml:space="preserve">, you also test the correlation for the average months, i.e., I would have </w:t>
       </w:r>
       <w:r>
+        <w:rPr>
+          <w:highlight w:val="yellow"/>
+        </w:rPr>
         <w:t>run</w:t>
       </w:r>
       <w:r>
+        <w:rPr>
+          <w:highlight w:val="yellow"/>
+        </w:rPr>
         <w:t xml:space="preserve"> for the first species </w:t>
       </w:r>
       <w:r>
+        <w:rPr>
+          <w:highlight w:val="yellow"/>
+        </w:rPr>
         <w:t xml:space="preserve">of Fig2a </w:t>
       </w:r>
       <w:r>
+        <w:rPr>
+          <w:highlight w:val="yellow"/>
+        </w:rPr>
         <w:t>(</w:t>
       </w:r>
       <w:proofErr w:type="spellStart"/>
       <w:r>
+        <w:rPr>
+          <w:highlight w:val="yellow"/>
+        </w:rPr>
         <w:t>quve</w:t>
       </w:r>
       <w:proofErr w:type="spellEnd"/>
       <w:r>
+        <w:rPr>
+          <w:highlight w:val="yellow"/>
+        </w:rPr>
         <w:t xml:space="preserve">), the climate-growth correlations for May-June, May-July and May-August, and then </w:t>
       </w:r>
       <w:r>
+        <w:rPr>
+          <w:highlight w:val="yellow"/>
+        </w:rPr>
         <w:t xml:space="preserve">selected the one that showed the highest correlation, so </w:t>
       </w:r>
       <w:r>
+        <w:rPr>
+          <w:highlight w:val="yellow"/>
+        </w:rPr>
         <w:t xml:space="preserve">I would have </w:t>
       </w:r>
       <w:r>
+        <w:rPr>
+          <w:highlight w:val="yellow"/>
+        </w:rPr>
         <w:t xml:space="preserve">probably </w:t>
       </w:r>
       <w:r>
-        <w:t xml:space="preserve">obtained similar results than with climwin. The next test that it will be interesting to </w:t>
+        <w:rPr>
+          <w:highlight w:val="yellow"/>
+        </w:rPr>
+        <w:t>obtained similar results than with climwin.</w:t>
+      </w:r>
+      <w:r>
+        <w:t xml:space="preserve"> The next test that it will be interesting to </w:t>
       </w:r>
       <w:r>
         <w:t>try</w:t>
@@ -10542,29 +10813,53 @@
         <w:annotationRef/>
       </w:r>
       <w:r>
+        <w:rPr>
+          <w:highlight w:val="yellow"/>
+        </w:rPr>
         <w:t xml:space="preserve">Did you check for collinearity issues for the selected climate variables included in the models? Most of the times </w:t>
       </w:r>
       <w:proofErr w:type="spellStart"/>
       <w:r>
+        <w:rPr>
+          <w:highlight w:val="yellow"/>
+        </w:rPr>
         <w:t>Prec</w:t>
       </w:r>
       <w:proofErr w:type="spellEnd"/>
       <w:r>
+        <w:rPr>
+          <w:highlight w:val="yellow"/>
+        </w:rPr>
         <w:t xml:space="preserve"> and </w:t>
       </w:r>
       <w:proofErr w:type="spellStart"/>
       <w:r>
+        <w:rPr>
+          <w:highlight w:val="yellow"/>
+        </w:rPr>
         <w:t>tem</w:t>
       </w:r>
       <w:proofErr w:type="spellEnd"/>
       <w:r>
+        <w:rPr>
+          <w:highlight w:val="yellow"/>
+        </w:rPr>
         <w:t xml:space="preserve"> are highly correlated, but not in all regions</w:t>
       </w:r>
       <w:r>
+        <w:rPr>
+          <w:highlight w:val="yellow"/>
+        </w:rPr>
         <w:t>, so it needs to be checked specifically for each site</w:t>
       </w:r>
       <w:r>
-        <w:t xml:space="preserve">. </w:t>
+        <w:rPr>
+          <w:highlight w:val="yellow"/>
+        </w:rPr>
+        <w:t>.</w:t>
+      </w:r>
+      <w:r>
+        <w:t xml:space="preserve"> </w:t>
       </w:r>
     </w:p>
   </w:comment>
@@ -10580,6 +10875,9 @@
         <w:annotationRef/>
       </w:r>
       <w:r>
+        <w:rPr>
+          <w:highlight w:val="yellow"/>
+        </w:rPr>
         <w:t>What is the y axis?</w:t>
       </w:r>
     </w:p>
@@ -10596,13 +10894,25 @@
         <w:annotationRef/>
       </w:r>
       <w:r>
+        <w:rPr>
+          <w:highlight w:val="yellow"/>
+        </w:rPr>
         <w:t>Are you using the same DBH for all the years</w:t>
       </w:r>
       <w:r>
+        <w:rPr>
+          <w:highlight w:val="yellow"/>
+        </w:rPr>
         <w:t xml:space="preserve"> (time series)</w:t>
       </w:r>
       <w:r>
-        <w:t xml:space="preserve">, or cumulative growth? I recommend the second one, so you can take into account the variation of the interaction over time. </w:t>
+        <w:rPr>
+          <w:highlight w:val="yellow"/>
+        </w:rPr>
+        <w:t>, or cumulative growth? I recommend the second one, so you can take into account the variation of the interaction over time.</w:t>
+      </w:r>
+      <w:r>
+        <w:t xml:space="preserve"> </w:t>
       </w:r>
     </w:p>
   </w:comment>
@@ -10656,7 +10966,13 @@
         <w:annotationRef/>
       </w:r>
       <w:r>
-        <w:t xml:space="preserve">Same comments as in the introduction. </w:t>
+        <w:rPr>
+          <w:highlight w:val="yellow"/>
+        </w:rPr>
+        <w:t>Same comments as in the introduction.</w:t>
+      </w:r>
+      <w:r>
+        <w:t xml:space="preserve"> </w:t>
       </w:r>
     </w:p>
   </w:comment>
@@ -10664,6 +10980,9 @@
     <w:p>
       <w:pPr>
         <w:pStyle w:val="CommentText"/>
+        <w:rPr>
+          <w:highlight w:val="yellow"/>
+        </w:rPr>
       </w:pPr>
       <w:r>
         <w:rPr>
@@ -10672,58 +10991,106 @@
         <w:annotationRef/>
       </w:r>
       <w:r>
+        <w:rPr>
+          <w:highlight w:val="yellow"/>
+        </w:rPr>
         <w:t xml:space="preserve">To accomplish this, more tree-ring studies including all range of sizes </w:t>
       </w:r>
       <w:r>
+        <w:rPr>
+          <w:highlight w:val="yellow"/>
+        </w:rPr>
         <w:t xml:space="preserve">of the stands </w:t>
       </w:r>
       <w:r>
+        <w:rPr>
+          <w:highlight w:val="yellow"/>
+        </w:rPr>
         <w:t xml:space="preserve">are required, i.e., </w:t>
       </w:r>
       <w:r>
+        <w:rPr>
+          <w:highlight w:val="yellow"/>
+        </w:rPr>
         <w:t>exhaustive sampling of plots</w:t>
       </w:r>
       <w:r>
+        <w:rPr>
+          <w:highlight w:val="yellow"/>
+        </w:rPr>
         <w:t xml:space="preserve"> (</w:t>
       </w:r>
       <w:proofErr w:type="gramStart"/>
       <w:r>
+        <w:rPr>
+          <w:highlight w:val="yellow"/>
+        </w:rPr>
         <w:t>e.g.</w:t>
       </w:r>
       <w:proofErr w:type="gramEnd"/>
       <w:r>
+        <w:rPr>
+          <w:highlight w:val="yellow"/>
+        </w:rPr>
         <w:t xml:space="preserve"> Sanchez-Salguero 2015, </w:t>
       </w:r>
       <w:r>
+        <w:rPr>
+          <w:highlight w:val="yellow"/>
+        </w:rPr>
         <w:t xml:space="preserve">Alfaro-Sanchez et al. 2020). </w:t>
       </w:r>
       <w:r>
+        <w:rPr>
+          <w:highlight w:val="yellow"/>
+        </w:rPr>
         <w:t xml:space="preserve">There are a lot, but I know these two because I’m </w:t>
       </w:r>
       <w:r>
+        <w:rPr>
+          <w:highlight w:val="yellow"/>
+        </w:rPr>
         <w:t>author</w:t>
       </w:r>
       <w:r>
+        <w:rPr>
+          <w:highlight w:val="yellow"/>
+        </w:rPr>
         <w:t xml:space="preserve">. </w:t>
       </w:r>
     </w:p>
     <w:p>
       <w:pPr>
         <w:pStyle w:val="CommentText"/>
-      </w:pPr>
-      <w:r>
+        <w:rPr>
+          <w:highlight w:val="yellow"/>
+        </w:rPr>
+      </w:pPr>
+      <w:r>
+        <w:rPr>
+          <w:highlight w:val="yellow"/>
+        </w:rPr>
         <w:t xml:space="preserve">You should include a paragraph highlighting the importance of the sampling design for tree-ring studies as mentioned </w:t>
       </w:r>
       <w:r>
+        <w:rPr>
+          <w:highlight w:val="yellow"/>
+        </w:rPr>
         <w:t xml:space="preserve">by </w:t>
       </w:r>
       <w:r>
+        <w:rPr>
+          <w:highlight w:val="yellow"/>
+        </w:rPr>
         <w:t xml:space="preserve">Paolo Cherubini. </w:t>
       </w:r>
     </w:p>
     <w:p>
       <w:pPr>
         <w:pStyle w:val="CommentText"/>
+        <w:rPr>
+          <w:highlight w:val="yellow"/>
+        </w:rPr>
       </w:pPr>
     </w:p>
     <w:p>
@@ -10736,10 +11103,14 @@
           <w:rFonts w:ascii="AdvGulliv-R" w:hAnsi="AdvGulliv-R" w:cs="AdvGulliv-R"/>
           <w:sz w:val="27"/>
           <w:szCs w:val="27"/>
+          <w:highlight w:val="yellow"/>
           <w:lang w:val="en-CA"/>
         </w:rPr>
       </w:pPr>
       <w:r>
+        <w:rPr>
+          <w:highlight w:val="yellow"/>
+        </w:rPr>
         <w:t xml:space="preserve">Sanchez-Salguero 2015, </w:t>
       </w:r>
       <w:r>
@@ -10747,6 +11118,7 @@
           <w:rFonts w:ascii="AdvGulliv-R" w:hAnsi="AdvGulliv-R" w:cs="AdvGulliv-R"/>
           <w:sz w:val="27"/>
           <w:szCs w:val="27"/>
+          <w:highlight w:val="yellow"/>
           <w:lang w:val="en-CA"/>
         </w:rPr>
         <w:t>Disentangling the effects of competition and climate on individual tree</w:t>
@@ -10761,6 +11133,7 @@
           <w:rFonts w:ascii="AdvGulliv-R" w:hAnsi="AdvGulliv-R" w:cs="AdvGulliv-R"/>
           <w:sz w:val="27"/>
           <w:szCs w:val="27"/>
+          <w:highlight w:val="yellow"/>
           <w:lang w:val="en-CA"/>
         </w:rPr>
         <w:t xml:space="preserve">growth: A retrospective and dynamic approach in </w:t>
@@ -10771,6 +11144,7 @@
           <w:rFonts w:ascii="AdvGulliv-R" w:hAnsi="AdvGulliv-R" w:cs="AdvGulliv-R"/>
           <w:sz w:val="27"/>
           <w:szCs w:val="27"/>
+          <w:highlight w:val="yellow"/>
           <w:lang w:val="en-CA"/>
         </w:rPr>
         <w:t>Scots</w:t>
@@ -10781,6 +11155,7 @@
           <w:rFonts w:ascii="AdvGulliv-R" w:hAnsi="AdvGulliv-R" w:cs="AdvGulliv-R"/>
           <w:sz w:val="27"/>
           <w:szCs w:val="27"/>
+          <w:highlight w:val="yellow"/>
           <w:lang w:val="en-CA"/>
         </w:rPr>
         <w:t xml:space="preserve"> pine. </w:t>
@@ -10791,6 +11166,7 @@
           <w:color w:val="0080AE"/>
           <w:sz w:val="13"/>
           <w:szCs w:val="13"/>
+          <w:highlight w:val="yellow"/>
           <w:lang w:val="en-CA"/>
         </w:rPr>
         <w:t>Forest Ecology and Management 358 (2015) 12–25</w:t>
@@ -10809,15 +11185,27 @@
         <w:annotationRef/>
       </w:r>
       <w:r>
+        <w:rPr>
+          <w:highlight w:val="yellow"/>
+        </w:rPr>
         <w:t xml:space="preserve">you really need to detrend growth (get rid of the DBH effect) for climate reconstructions. There are specific detrending methods such as the Regional Curve size that to some extent take into account the DBH during the detrending process, but there is a lot of controversy with this method. </w:t>
       </w:r>
       <w:r>
+        <w:rPr>
+          <w:highlight w:val="yellow"/>
+        </w:rPr>
         <w:t>I probably avoid to mention the topic of climate reconstruction</w:t>
       </w:r>
       <w:r>
+        <w:rPr>
+          <w:highlight w:val="yellow"/>
+        </w:rPr>
         <w:t xml:space="preserve"> </w:t>
       </w:r>
       <w:r>
+        <w:rPr>
+          <w:highlight w:val="yellow"/>
+        </w:rPr>
         <w:sym w:font="Wingdings" w:char="F04A"/>
       </w:r>
     </w:p>

</xml_diff>